<commit_message>
cleaned up output of response.
</commit_message>
<xml_diff>
--- a/jwh_response.docx
+++ b/jwh_response.docx
@@ -66,7 +66,11 @@
     </w:p>
     <w:p>
       <w:pPr>
-        <w:pStyle w:val="FirstParagraph"/>
+        <w:pStyle w:val="Compact"/>
+        <w:numPr>
+          <w:numId w:val="1003"/>
+          <w:ilvl w:val="0"/>
+        </w:numPr>
       </w:pPr>
       <w:r>
         <w:rPr>
@@ -80,15 +84,15 @@
       <w:r>
         <w:t xml:space="preserve">For the correlation study shown in Fig 4, data were pooled across all four marshes to make comparisons between the four habitats and crab indicators (of population size). Yet, the 2-way ANOVA results shown in Table 2 indicate significant differences and interactions for all three crab species with location (i.e., marsh) and habitat. Is pooling justified? More specifically, my question is this: Would the trends in correlations shown in Figure 2 be the same if the data were not pooled and instead analyses done on a marsh by marsh basis and then compared? The results would be more robust. Also, did the pooled data meet the assumptions of the Pearson correlation test? Some heavy data transformation was needed to pass the assumptions of ANOVA. Nothing is mentioned for Pearson.</w:t>
       </w:r>
-      <w:r>
-        <w:t xml:space="preserve"> </w:t>
-      </w:r>
-      <w:r>
-        <w:t xml:space="preserve">-</w:t>
-      </w:r>
-      <w:r>
-        <w:t xml:space="preserve"> </w:t>
-      </w:r>
+    </w:p>
+    <w:p>
+      <w:pPr>
+        <w:pStyle w:val="Compact"/>
+        <w:numPr>
+          <w:numId w:val="1004"/>
+          <w:ilvl w:val="1"/>
+        </w:numPr>
+      </w:pPr>
       <w:r>
         <w:rPr>
           <w:i/>
@@ -99,7 +103,15 @@
         <w:t xml:space="preserve"> </w:t>
       </w:r>
       <w:r>
-        <w:t xml:space="preserve">The primary issue with not using pooled data for the correlation analysis is that the sample sizes would be very small (n = 5) as the correlations would then be run on paired data between crab metrics and the environmental variables on a per marsh and per habitat basis. Any correlations run on this small a sample size would be difficult to interpret at best and spurious at worst. Additionally, we believe that using a rank transformation on the pooled data is unnecessary as this would not alter our conclusions. We base this on the fact that Spearman correlations very closely match the pearson correlations. Below is the mean difference for the perason vs spearman correlations:</w:t>
+        <w:t xml:space="preserve">The primary issue with not using pooled data for the correlation analysis is that the sample sizes would be very small (n = 5) as the correlations would then be run on paired data between crab metrics and the environmental variables on a per marsh and per habitat basis. Any correlations run on this small a sample size would be difficult to interpret at best and spurious at worst. Additionally, we believe that using a rank transformation on the pooled data is unnecessary as this would not alter our conclusions. We base this on the fact that Spearman correlations very closely match the pearson correlations. In other words, large correlations are large and small correlations are small regardless of the method used to caluclate the correlation. VCB and Sesarma CPUE is the only exception to this, but the magnitude of all correlations (both person and spearman) is relatively small and the conclusion that there is not much of an association does not change. Mean difference of the pearson vs spearman correlations and a visualization confirms this:</w:t>
+      </w:r>
+    </w:p>
+    <w:p>
+      <w:pPr>
+        <w:pStyle w:val="FirstParagraph"/>
+      </w:pPr>
+      <w:r>
+        <w:t xml:space="preserve">Table 1. Mean differences between correlation methods</w:t>
       </w:r>
     </w:p>
     <w:tbl>
@@ -696,15 +708,7 @@
         <w:pStyle w:val="BodyText"/>
       </w:pPr>
       <w:r>
-        <w:t xml:space="preserve">In other words, large correlations are large and small correlations are small regardless of the method used to caluclate the correlation. VCB and Sesarma CPUE is the only exception to this, but the magnitude of all correlations (both person and spearman) is relatively small and the conclusion that there is not much of an association does not change.</w:t>
-      </w:r>
-    </w:p>
-    <w:p>
-      <w:pPr>
-        <w:pStyle w:val="BodyText"/>
-      </w:pPr>
-      <w:r>
-        <w:t xml:space="preserve">Visualization of this data also confirms this:</w:t>
+        <w:t xml:space="preserve">Figure 1. Scatterplot of spearman vs pearson correlations by habitat and crab metric</w:t>
       </w:r>
     </w:p>
     <w:p>
@@ -756,7 +760,11 @@
     </w:p>
     <w:p>
       <w:pPr>
-        <w:pStyle w:val="FirstParagraph"/>
+        <w:pStyle w:val="Compact"/>
+        <w:numPr>
+          <w:numId w:val="1005"/>
+          <w:ilvl w:val="0"/>
+        </w:numPr>
       </w:pPr>
       <w:r>
         <w:rPr>
@@ -770,15 +778,15 @@
       <w:r>
         <w:t xml:space="preserve">strongly suggesting that we include a supplemental table of all the physical data (plant cover, height, soils, etc etc).</w:t>
       </w:r>
-      <w:r>
-        <w:t xml:space="preserve"> </w:t>
-      </w:r>
-      <w:r>
-        <w:t xml:space="preserve">-</w:t>
-      </w:r>
-      <w:r>
-        <w:t xml:space="preserve"> </w:t>
-      </w:r>
+    </w:p>
+    <w:p>
+      <w:pPr>
+        <w:pStyle w:val="Compact"/>
+        <w:numPr>
+          <w:numId w:val="1006"/>
+          <w:ilvl w:val="1"/>
+        </w:numPr>
+      </w:pPr>
       <w:r>
         <w:rPr>
           <w:i/>
@@ -835,7 +843,11 @@
     </w:p>
     <w:p>
       <w:pPr>
-        <w:pStyle w:val="FirstParagraph"/>
+        <w:pStyle w:val="Compact"/>
+        <w:numPr>
+          <w:numId w:val="1007"/>
+          <w:ilvl w:val="0"/>
+        </w:numPr>
       </w:pPr>
       <w:r>
         <w:rPr>
@@ -847,17 +859,17 @@
         <w:t xml:space="preserve"> </w:t>
       </w:r>
       <w:r>
-        <w:t xml:space="preserve">l. l. 302-309, Fig. 3. There is a considerable amount of variability displayed in the one-way mean values presented in Fig. 3. What do the error bars represent? The ANOVA indicates that there is a significant difference in burrow density and crab CPUE’s among marshes, and that the difference among marshes depends on the habitat type (or, the difference among habitat types varies across marshes). Thus, it’s not that meaningful to interpret the one way means (i.e., among marshes and among habitats.) I suggest using multiple comparisons to determine significant differences among the 2-way means.</w:t>
-      </w:r>
-      <w:r>
-        <w:br w:type="textWrapping"/>
-      </w:r>
-      <w:r>
-        <w:t xml:space="preserve">-</w:t>
-      </w:r>
-      <w:r>
-        <w:t xml:space="preserve"> </w:t>
-      </w:r>
+        <w:t xml:space="preserve">l. 302-309, Fig. 3. There is a considerable amount of variability displayed in the one-way mean values presented in Fig. 3. What do the error bars represent? The ANOVA indicates that there is a significant difference in burrow density and crab CPUE’s among marshes, and that the difference among marshes depends on the habitat type (or, the difference among habitat types varies across marshes). Thus, it’s not that meaningful to interpret the one way means (i.e., among marshes and among habitats.) I suggest using multiple comparisons to determine significant differences among the 2-way means.</w:t>
+      </w:r>
+    </w:p>
+    <w:p>
+      <w:pPr>
+        <w:pStyle w:val="Compact"/>
+        <w:numPr>
+          <w:numId w:val="1008"/>
+          <w:ilvl w:val="1"/>
+        </w:numPr>
+      </w:pPr>
       <w:r>
         <w:rPr>
           <w:i/>
@@ -873,20 +885,33 @@
     </w:p>
     <w:p>
       <w:pPr>
-        <w:pStyle w:val="BodyText"/>
-      </w:pPr>
-      <w:r>
-        <w:t xml:space="preserve">** Comment:** l. 313+, Fig. 4. Given that both significant and non-significant correlation results are reported, I would find it useful to know which of the correlations included in Fig. 4 are significant. In addition, it would be useful to know the actual values (ranges, medians, means – whatever makes most sense) for the most important parameters that show different influences depending on habitat type. E.g. burrow density was negatively correlated with soil bulk density in creekbank habitats, and positively correlated with soil bulk density in upper marsh habitats: thus are burrows concentrated in soils of intermediate bulk density, which are at the top of the bulk density range in one habitat type and the bottom of the range in the other habitat type? To me, a table of the actual values of environmental parameters across habitat types, as opposed to strictly relative relationships to response variables, would assist interpretation.</w:t>
+        <w:pStyle w:val="Compact"/>
+        <w:numPr>
+          <w:numId w:val="1007"/>
+          <w:ilvl w:val="0"/>
+        </w:numPr>
+      </w:pPr>
+      <w:r>
+        <w:rPr>
+          <w:b/>
+        </w:rPr>
+        <w:t xml:space="preserve">Comment:</w:t>
       </w:r>
       <w:r>
         <w:t xml:space="preserve"> </w:t>
       </w:r>
       <w:r>
-        <w:t xml:space="preserve">-</w:t>
-      </w:r>
-      <w:r>
-        <w:t xml:space="preserve"> </w:t>
-      </w:r>
+        <w:t xml:space="preserve">l. 313+, Fig. 4. Given that both significant and non-significant correlation results are reported, I would find it useful to know which of the correlations included in Fig. 4 are significant. In addition, it would be useful to know the actual values (ranges, medians, means – whatever makes most sense) for the most important parameters that show different influences depending on habitat type. E.g. burrow density was negatively correlated with soil bulk density in creekbank habitats, and positively correlated with soil bulk density in upper marsh habitats: thus are burrows concentrated in soils of intermediate bulk density, which are at the top of the bulk density range in one habitat type and the bottom of the range in the other habitat type? To me, a table of the actual values of environmental parameters across habitat types, as opposed to strictly relative relationships to response variables, would assist interpretation.</w:t>
+      </w:r>
+    </w:p>
+    <w:p>
+      <w:pPr>
+        <w:pStyle w:val="Compact"/>
+        <w:numPr>
+          <w:numId w:val="1009"/>
+          <w:ilvl w:val="1"/>
+        </w:numPr>
+      </w:pPr>
       <w:r>
         <w:rPr>
           <w:i/>
@@ -948,7 +973,11 @@
     </w:p>
     <w:p>
       <w:pPr>
-        <w:pStyle w:val="BodyText"/>
+        <w:pStyle w:val="Compact"/>
+        <w:numPr>
+          <w:numId w:val="1007"/>
+          <w:ilvl w:val="0"/>
+        </w:numPr>
       </w:pPr>
       <w:r>
         <w:rPr>
@@ -962,15 +991,15 @@
       <w:r>
         <w:t xml:space="preserve">l. 345-346, Fig. 6B. I don’t quite understand the analysis and presentation of results for change in bare creekbank over time. COG: the figure suggests that the first data point is 2012 – if this is correct, the regression line should not begin at 2010. Or, if there is a zero data point for 2010, this should be clarified. NAG: a linear model from 2010 to 2015 does not provide the best fit to the data. Why not begin the regression at the zero point in 2012, which is the same analysis done for COG? Interestingly it seems the slope at NAG would then mirror that at COG.</w:t>
       </w:r>
-      <w:r>
-        <w:t xml:space="preserve"> </w:t>
-      </w:r>
-      <w:r>
-        <w:t xml:space="preserve">-</w:t>
-      </w:r>
-      <w:r>
-        <w:t xml:space="preserve"> </w:t>
-      </w:r>
+    </w:p>
+    <w:p>
+      <w:pPr>
+        <w:pStyle w:val="Compact"/>
+        <w:numPr>
+          <w:numId w:val="1010"/>
+          <w:ilvl w:val="1"/>
+        </w:numPr>
+      </w:pPr>
       <w:r>
         <w:rPr>
           <w:i/>
@@ -1092,7 +1121,7 @@
     </w:lvl>
   </w:abstractNum>
   <w:abstractNum w:abstractNumId="990">
-    <w:nsid w:val="223c5bca"/>
+    <w:nsid w:val="f2050684"/>
     <w:multiLevelType w:val="multilevel"/>
     <w:lvl w:ilvl="0">
       <w:numFmt w:val="bullet"/>
@@ -1173,7 +1202,7 @@
     </w:lvl>
   </w:abstractNum>
   <w:abstractNum w:abstractNumId="991">
-    <w:nsid w:val="fa4b81e9"/>
+    <w:nsid w:val="dfd175e5"/>
     <w:multiLevelType w:val="multilevel"/>
     <w:lvl w:ilvl="0">
       <w:numFmt w:val="bullet"/>
@@ -1263,6 +1292,30 @@
     <w:abstractNumId w:val="991"/>
   </w:num>
   <w:num w:numId="1002">
+    <w:abstractNumId w:val="991"/>
+  </w:num>
+  <w:num w:numId="1003">
+    <w:abstractNumId w:val="991"/>
+  </w:num>
+  <w:num w:numId="1004">
+    <w:abstractNumId w:val="991"/>
+  </w:num>
+  <w:num w:numId="1005">
+    <w:abstractNumId w:val="991"/>
+  </w:num>
+  <w:num w:numId="1006">
+    <w:abstractNumId w:val="991"/>
+  </w:num>
+  <w:num w:numId="1007">
+    <w:abstractNumId w:val="991"/>
+  </w:num>
+  <w:num w:numId="1008">
+    <w:abstractNumId w:val="991"/>
+  </w:num>
+  <w:num w:numId="1009">
+    <w:abstractNumId w:val="991"/>
+  </w:num>
+  <w:num w:numId="1010">
     <w:abstractNumId w:val="991"/>
   </w:num>
 </w:numbering>

</xml_diff>